<commit_message>
Fixed typo Annie found
</commit_message>
<xml_diff>
--- a/Course_Notes/Chapter_07-Extensive_form_games_and_backwards_induction.docx
+++ b/Course_Notes/Chapter_07-Extensive_form_games_and_backwards_induction.docx
@@ -1097,7 +1097,7 @@
         <w:t xml:space="preserve"> </w:t>
       </w:r>
       <w:r>
-        <w:t xml:space="preserve">C is a dominated strategy so that the game reduces as shown</w:t>
+        <w:t xml:space="preserve">D is a dominated strategy so that the game reduces as shown</w:t>
       </w:r>
       <w:r>
         <w:t xml:space="preserve">.</w:t>
@@ -2134,7 +2134,7 @@
 <file path=word/numbering.xml><?xml version="1.0" encoding="utf-8"?>
 <w:numbering xmlns:w="http://schemas.openxmlformats.org/wordprocessingml/2006/main">
   <w:abstractNum w:abstractNumId="0">
-    <w:nsid w:val="7105a39a"/>
+    <w:nsid w:val="6e92462a"/>
     <w:multiLevelType w:val="multilevel"/>
     <w:lvl w:ilvl="0">
       <w:numFmt w:val="bullet"/>
@@ -2215,7 +2215,7 @@
     </w:lvl>
   </w:abstractNum>
   <w:abstractNum w:abstractNumId="2">
-    <w:nsid w:val="aa8b3ab5"/>
+    <w:nsid w:val="7f9a5fae"/>
     <w:multiLevelType w:val="multilevel"/>
     <w:lvl w:ilvl="0">
       <w:numFmt w:val="bullet"/>
@@ -2296,7 +2296,7 @@
     </w:lvl>
   </w:abstractNum>
   <w:abstractNum w:abstractNumId="3">
-    <w:nsid w:val="2d448c77"/>
+    <w:nsid w:val="a5f49df0"/>
     <w:multiLevelType w:val="multilevel"/>
     <w:lvl w:ilvl="0">
       <w:start w:val="1"/>
@@ -2384,7 +2384,7 @@
     </w:lvl>
   </w:abstractNum>
   <w:abstractNum w:abstractNumId="4">
-    <w:nsid w:val="7fc25c99"/>
+    <w:nsid w:val="7c2e6626"/>
     <w:multiLevelType w:val="multilevel"/>
     <w:lvl w:ilvl="0">
       <w:start w:val="2"/>
@@ -2472,7 +2472,7 @@
     </w:lvl>
   </w:abstractNum>
   <w:abstractNum w:abstractNumId="5">
-    <w:nsid w:val="34966ea7"/>
+    <w:nsid w:val="757e8dc1"/>
     <w:multiLevelType w:val="multilevel"/>
     <w:lvl w:ilvl="0">
       <w:start w:val="3"/>
@@ -2560,7 +2560,7 @@
     </w:lvl>
   </w:abstractNum>
   <w:abstractNum w:abstractNumId="6">
-    <w:nsid w:val="1caf260d"/>
+    <w:nsid w:val="e41667a3"/>
     <w:multiLevelType w:val="multilevel"/>
     <w:lvl w:ilvl="0">
       <w:start w:val="4"/>
@@ -2648,7 +2648,7 @@
     </w:lvl>
   </w:abstractNum>
   <w:abstractNum w:abstractNumId="7">
-    <w:nsid w:val="7ad2ac35"/>
+    <w:nsid w:val="dc03d6c8"/>
     <w:multiLevelType w:val="multilevel"/>
     <w:lvl w:ilvl="0">
       <w:start w:val="5"/>
@@ -2736,7 +2736,7 @@
     </w:lvl>
   </w:abstractNum>
   <w:abstractNum w:abstractNumId="8">
-    <w:nsid w:val="d1cfdcb6"/>
+    <w:nsid w:val="a6ffe693"/>
     <w:multiLevelType w:val="multilevel"/>
     <w:lvl w:ilvl="0">
       <w:start w:val="6"/>
@@ -2824,7 +2824,7 @@
     </w:lvl>
   </w:abstractNum>
   <w:abstractNum w:abstractNumId="9">
-    <w:nsid w:val="11369cf9"/>
+    <w:nsid w:val="b7a1a6ab"/>
     <w:multiLevelType w:val="multilevel"/>
     <w:lvl w:ilvl="0">
       <w:start w:val="7"/>

</xml_diff>

<commit_message>
fixed typo Manraj found
</commit_message>
<xml_diff>
--- a/Course_Notes/Chapter_07-Extensive_form_games_and_backwards_induction.docx
+++ b/Course_Notes/Chapter_07-Extensive_form_games_and_backwards_induction.docx
@@ -40,7 +40,6 @@
     </w:p>
     <w:p>
       <w:pPr>
-        <w:pStyle w:val="Compact"/>
         <w:numPr>
           <w:numId w:val="2"/>
           <w:ilvl w:val="0"/>
@@ -52,7 +51,6 @@
     </w:p>
     <w:p>
       <w:pPr>
-        <w:pStyle w:val="Compact"/>
         <w:numPr>
           <w:numId w:val="2"/>
           <w:ilvl w:val="0"/>
@@ -64,7 +62,6 @@
     </w:p>
     <w:p>
       <w:pPr>
-        <w:pStyle w:val="Compact"/>
         <w:numPr>
           <w:numId w:val="2"/>
           <w:ilvl w:val="0"/>
@@ -159,7 +156,6 @@
     </w:p>
     <w:p>
       <w:pPr>
-        <w:pStyle w:val="Compact"/>
         <w:numPr>
           <w:numId w:val="3"/>
           <w:ilvl w:val="0"/>
@@ -226,7 +222,6 @@
     </w:p>
     <w:p>
       <w:pPr>
-        <w:pStyle w:val="Compact"/>
         <w:numPr>
           <w:numId w:val="4"/>
           <w:ilvl w:val="0"/>
@@ -296,7 +291,6 @@
     </w:p>
     <w:p>
       <w:pPr>
-        <w:pStyle w:val="Compact"/>
         <w:numPr>
           <w:numId w:val="5"/>
           <w:ilvl w:val="0"/>
@@ -363,7 +357,6 @@
     </w:p>
     <w:p>
       <w:pPr>
-        <w:pStyle w:val="Compact"/>
         <w:numPr>
           <w:numId w:val="6"/>
           <w:ilvl w:val="0"/>
@@ -430,7 +423,6 @@
     </w:p>
     <w:p>
       <w:pPr>
-        <w:pStyle w:val="Compact"/>
         <w:numPr>
           <w:numId w:val="7"/>
           <w:ilvl w:val="0"/>
@@ -500,7 +492,6 @@
     </w:p>
     <w:p>
       <w:pPr>
-        <w:pStyle w:val="Compact"/>
         <w:numPr>
           <w:numId w:val="8"/>
           <w:ilvl w:val="0"/>
@@ -567,7 +558,6 @@
     </w:p>
     <w:p>
       <w:pPr>
-        <w:pStyle w:val="Compact"/>
         <w:numPr>
           <w:numId w:val="9"/>
           <w:ilvl w:val="0"/>
@@ -1964,7 +1954,13 @@
     </w:p>
     <w:p>
       <w:r>
+        <w:t xml:space="preserve"> </w:t>
+      </w:r>
+      <w:r>
         <w:t xml:space="preserve">which in turn gives:</w:t>
+      </w:r>
+      <w:r>
+        <w:t xml:space="preserve"> </w:t>
       </w:r>
     </w:p>
     <w:p>
@@ -2134,7 +2130,7 @@
 <file path=word/numbering.xml><?xml version="1.0" encoding="utf-8"?>
 <w:numbering xmlns:w="http://schemas.openxmlformats.org/wordprocessingml/2006/main">
   <w:abstractNum w:abstractNumId="0">
-    <w:nsid w:val="6e92462a"/>
+    <w:nsid w:val="13703edf"/>
     <w:multiLevelType w:val="multilevel"/>
     <w:lvl w:ilvl="0">
       <w:numFmt w:val="bullet"/>
@@ -2215,7 +2211,7 @@
     </w:lvl>
   </w:abstractNum>
   <w:abstractNum w:abstractNumId="2">
-    <w:nsid w:val="7f9a5fae"/>
+    <w:nsid w:val="358deaa1"/>
     <w:multiLevelType w:val="multilevel"/>
     <w:lvl w:ilvl="0">
       <w:numFmt w:val="bullet"/>
@@ -2296,7 +2292,7 @@
     </w:lvl>
   </w:abstractNum>
   <w:abstractNum w:abstractNumId="3">
-    <w:nsid w:val="a5f49df0"/>
+    <w:nsid w:val="1bdeaaa4"/>
     <w:multiLevelType w:val="multilevel"/>
     <w:lvl w:ilvl="0">
       <w:start w:val="1"/>
@@ -2384,7 +2380,7 @@
     </w:lvl>
   </w:abstractNum>
   <w:abstractNum w:abstractNumId="4">
-    <w:nsid w:val="7c2e6626"/>
+    <w:nsid w:val="864da638"/>
     <w:multiLevelType w:val="multilevel"/>
     <w:lvl w:ilvl="0">
       <w:start w:val="2"/>
@@ -2472,7 +2468,7 @@
     </w:lvl>
   </w:abstractNum>
   <w:abstractNum w:abstractNumId="5">
-    <w:nsid w:val="757e8dc1"/>
+    <w:nsid w:val="28e3f7a6"/>
     <w:multiLevelType w:val="multilevel"/>
     <w:lvl w:ilvl="0">
       <w:start w:val="3"/>
@@ -2560,7 +2556,7 @@
     </w:lvl>
   </w:abstractNum>
   <w:abstractNum w:abstractNumId="6">
-    <w:nsid w:val="e41667a3"/>
+    <w:nsid w:val="8b85face"/>
     <w:multiLevelType w:val="multilevel"/>
     <w:lvl w:ilvl="0">
       <w:start w:val="4"/>
@@ -2648,7 +2644,7 @@
     </w:lvl>
   </w:abstractNum>
   <w:abstractNum w:abstractNumId="7">
-    <w:nsid w:val="dc03d6c8"/>
+    <w:nsid w:val="808371f0"/>
     <w:multiLevelType w:val="multilevel"/>
     <w:lvl w:ilvl="0">
       <w:start w:val="5"/>
@@ -2736,7 +2732,7 @@
     </w:lvl>
   </w:abstractNum>
   <w:abstractNum w:abstractNumId="8">
-    <w:nsid w:val="a6ffe693"/>
+    <w:nsid w:val="53bf19c7"/>
     <w:multiLevelType w:val="multilevel"/>
     <w:lvl w:ilvl="0">
       <w:start w:val="6"/>
@@ -2824,7 +2820,7 @@
     </w:lvl>
   </w:abstractNum>
   <w:abstractNum w:abstractNumId="9">
-    <w:nsid w:val="b7a1a6ab"/>
+    <w:nsid w:val="ecb1f252"/>
     <w:multiLevelType w:val="multilevel"/>
     <w:lvl w:ilvl="0">
       <w:start w:val="7"/>
@@ -3109,17 +3105,6 @@
   <w:style w:type="paragraph" w:default="1" w:styleId="Normal">
     <w:name w:val="Normal"/>
     <w:qFormat/>
-    <w:pPr>
-      <w:spacing w:before="180" w:after="180"/>
-    </w:pPr>
-  </w:style>
-  <w:style w:type="paragraph" w:styleId="Compact">
-    <w:name w:val="Compact"/>
-    <w:basedOn w:val="Normal"/>
-    <w:qFormat/>
-    <w:pPr>
-      <w:spacing w:before="36" w:after="36"/>
-    </w:pPr>
   </w:style>
   <w:style w:type="paragraph" w:styleId="Title">
     <w:name w:val="Title"/>
@@ -3286,14 +3271,6 @@
       <w:sz w:val="20"/>
       <w:szCs w:val="20"/>
     </w:rPr>
-  </w:style>
-  <w:style w:type="paragraph" w:styleId="FootnoteText">
-    <w:name w:val="Footnote Text"/>
-    <w:basedOn w:val="Normal"/>
-    <w:next w:val="FootnoteText"/>
-    <w:uiPriority w:val="9"/>
-    <w:unhideWhenUsed/>
-    <w:qFormat/>
   </w:style>
   <w:style w:type="character" w:default="1" w:styleId="DefaultParagraphFont">
     <w:name w:val="Default Paragraph Font"/>

</xml_diff>

<commit_message>
fixed error found by Lloyd
</commit_message>
<xml_diff>
--- a/Course_Notes/Chapter_07-Extensive_form_games_and_backwards_induction.docx
+++ b/Course_Notes/Chapter_07-Extensive_form_games_and_backwards_induction.docx
@@ -1147,7 +1147,7 @@
     </w:p>
     <w:p>
       <w:r>
-        <w:t xml:space="preserve">Player 2s strategy profile is thus (C,B) and finally strategy W is dominated for player 1 whose strategy profile is (W,Z).</w:t>
+        <w:t xml:space="preserve">Player 2s strategy profile is thus (C,B) and finally strategy W is dominated for player 1 whose strategy profile is (X,Z).</w:t>
       </w:r>
     </w:p>
     <w:p>
@@ -2130,7 +2130,7 @@
 <file path=word/numbering.xml><?xml version="1.0" encoding="utf-8"?>
 <w:numbering xmlns:w="http://schemas.openxmlformats.org/wordprocessingml/2006/main">
   <w:abstractNum w:abstractNumId="0">
-    <w:nsid w:val="13703edf"/>
+    <w:nsid w:val="19d856c9"/>
     <w:multiLevelType w:val="multilevel"/>
     <w:lvl w:ilvl="0">
       <w:numFmt w:val="bullet"/>
@@ -2211,7 +2211,7 @@
     </w:lvl>
   </w:abstractNum>
   <w:abstractNum w:abstractNumId="2">
-    <w:nsid w:val="358deaa1"/>
+    <w:nsid w:val="4d418716"/>
     <w:multiLevelType w:val="multilevel"/>
     <w:lvl w:ilvl="0">
       <w:numFmt w:val="bullet"/>
@@ -2292,7 +2292,7 @@
     </w:lvl>
   </w:abstractNum>
   <w:abstractNum w:abstractNumId="3">
-    <w:nsid w:val="1bdeaaa4"/>
+    <w:nsid w:val="40f77267"/>
     <w:multiLevelType w:val="multilevel"/>
     <w:lvl w:ilvl="0">
       <w:start w:val="1"/>
@@ -2380,7 +2380,7 @@
     </w:lvl>
   </w:abstractNum>
   <w:abstractNum w:abstractNumId="4">
-    <w:nsid w:val="864da638"/>
+    <w:nsid w:val="d26aa309"/>
     <w:multiLevelType w:val="multilevel"/>
     <w:lvl w:ilvl="0">
       <w:start w:val="2"/>
@@ -2468,7 +2468,7 @@
     </w:lvl>
   </w:abstractNum>
   <w:abstractNum w:abstractNumId="5">
-    <w:nsid w:val="28e3f7a6"/>
+    <w:nsid w:val="7978ad3b"/>
     <w:multiLevelType w:val="multilevel"/>
     <w:lvl w:ilvl="0">
       <w:start w:val="3"/>
@@ -2556,7 +2556,7 @@
     </w:lvl>
   </w:abstractNum>
   <w:abstractNum w:abstractNumId="6">
-    <w:nsid w:val="8b85face"/>
+    <w:nsid w:val="dfb5d478"/>
     <w:multiLevelType w:val="multilevel"/>
     <w:lvl w:ilvl="0">
       <w:start w:val="4"/>
@@ -2644,7 +2644,7 @@
     </w:lvl>
   </w:abstractNum>
   <w:abstractNum w:abstractNumId="7">
-    <w:nsid w:val="808371f0"/>
+    <w:nsid w:val="ac9db5c8"/>
     <w:multiLevelType w:val="multilevel"/>
     <w:lvl w:ilvl="0">
       <w:start w:val="5"/>
@@ -2732,7 +2732,7 @@
     </w:lvl>
   </w:abstractNum>
   <w:abstractNum w:abstractNumId="8">
-    <w:nsid w:val="53bf19c7"/>
+    <w:nsid w:val="7d029def"/>
     <w:multiLevelType w:val="multilevel"/>
     <w:lvl w:ilvl="0">
       <w:start w:val="6"/>
@@ -2820,7 +2820,7 @@
     </w:lvl>
   </w:abstractNum>
   <w:abstractNum w:abstractNumId="9">
-    <w:nsid w:val="ecb1f252"/>
+    <w:nsid w:val="abd0ecfe"/>
     <w:multiLevelType w:val="multilevel"/>
     <w:lvl w:ilvl="0">
       <w:start w:val="7"/>

</xml_diff>

<commit_message>
Fixed typo found by Claire
</commit_message>
<xml_diff>
--- a/Course_Notes/Chapter_07-Extensive_form_games_and_backwards_induction.docx
+++ b/Course_Notes/Chapter_07-Extensive_form_games_and_backwards_induction.docx
@@ -40,6 +40,7 @@
     </w:p>
     <w:p>
       <w:pPr>
+        <w:pStyle w:val="Compact"/>
         <w:numPr>
           <w:numId w:val="2"/>
           <w:ilvl w:val="0"/>
@@ -51,6 +52,7 @@
     </w:p>
     <w:p>
       <w:pPr>
+        <w:pStyle w:val="Compact"/>
         <w:numPr>
           <w:numId w:val="2"/>
           <w:ilvl w:val="0"/>
@@ -62,6 +64,7 @@
     </w:p>
     <w:p>
       <w:pPr>
+        <w:pStyle w:val="Compact"/>
         <w:numPr>
           <w:numId w:val="2"/>
           <w:ilvl w:val="0"/>
@@ -156,6 +159,7 @@
     </w:p>
     <w:p>
       <w:pPr>
+        <w:pStyle w:val="Compact"/>
         <w:numPr>
           <w:numId w:val="3"/>
           <w:ilvl w:val="0"/>
@@ -222,6 +226,7 @@
     </w:p>
     <w:p>
       <w:pPr>
+        <w:pStyle w:val="Compact"/>
         <w:numPr>
           <w:numId w:val="4"/>
           <w:ilvl w:val="0"/>
@@ -291,6 +296,7 @@
     </w:p>
     <w:p>
       <w:pPr>
+        <w:pStyle w:val="Compact"/>
         <w:numPr>
           <w:numId w:val="5"/>
           <w:ilvl w:val="0"/>
@@ -357,6 +363,7 @@
     </w:p>
     <w:p>
       <w:pPr>
+        <w:pStyle w:val="Compact"/>
         <w:numPr>
           <w:numId w:val="6"/>
           <w:ilvl w:val="0"/>
@@ -423,6 +430,7 @@
     </w:p>
     <w:p>
       <w:pPr>
+        <w:pStyle w:val="Compact"/>
         <w:numPr>
           <w:numId w:val="7"/>
           <w:ilvl w:val="0"/>
@@ -492,6 +500,7 @@
     </w:p>
     <w:p>
       <w:pPr>
+        <w:pStyle w:val="Compact"/>
         <w:numPr>
           <w:numId w:val="8"/>
           <w:ilvl w:val="0"/>
@@ -558,6 +567,7 @@
     </w:p>
     <w:p>
       <w:pPr>
+        <w:pStyle w:val="Compact"/>
         <w:numPr>
           <w:numId w:val="9"/>
           <w:ilvl w:val="0"/>
@@ -1147,7 +1157,7 @@
     </w:p>
     <w:p>
       <w:r>
-        <w:t xml:space="preserve">Player 2s strategy profile is thus (C,B) and finally strategy W is dominated for player 1 whose strategy profile is (X,Z).</w:t>
+        <w:t xml:space="preserve">Player 2s strategy profile is thus (C,B) and finally strategy W is dominated for player 1 whose strategy profile is (X,Y).</w:t>
       </w:r>
     </w:p>
     <w:p>
@@ -1954,13 +1964,7 @@
     </w:p>
     <w:p>
       <w:r>
-        <w:t xml:space="preserve"> </w:t>
-      </w:r>
-      <w:r>
         <w:t xml:space="preserve">which in turn gives:</w:t>
-      </w:r>
-      <w:r>
-        <w:t xml:space="preserve"> </w:t>
       </w:r>
     </w:p>
     <w:p>
@@ -2130,7 +2134,7 @@
 <file path=word/numbering.xml><?xml version="1.0" encoding="utf-8"?>
 <w:numbering xmlns:w="http://schemas.openxmlformats.org/wordprocessingml/2006/main">
   <w:abstractNum w:abstractNumId="0">
-    <w:nsid w:val="19d856c9"/>
+    <w:nsid w:val="4cb4deef"/>
     <w:multiLevelType w:val="multilevel"/>
     <w:lvl w:ilvl="0">
       <w:numFmt w:val="bullet"/>
@@ -2211,7 +2215,7 @@
     </w:lvl>
   </w:abstractNum>
   <w:abstractNum w:abstractNumId="2">
-    <w:nsid w:val="4d418716"/>
+    <w:nsid w:val="c3dbcd90"/>
     <w:multiLevelType w:val="multilevel"/>
     <w:lvl w:ilvl="0">
       <w:numFmt w:val="bullet"/>
@@ -2292,7 +2296,7 @@
     </w:lvl>
   </w:abstractNum>
   <w:abstractNum w:abstractNumId="3">
-    <w:nsid w:val="40f77267"/>
+    <w:nsid w:val="bbeba46d"/>
     <w:multiLevelType w:val="multilevel"/>
     <w:lvl w:ilvl="0">
       <w:start w:val="1"/>
@@ -2380,7 +2384,7 @@
     </w:lvl>
   </w:abstractNum>
   <w:abstractNum w:abstractNumId="4">
-    <w:nsid w:val="d26aa309"/>
+    <w:nsid w:val="d2313db4"/>
     <w:multiLevelType w:val="multilevel"/>
     <w:lvl w:ilvl="0">
       <w:start w:val="2"/>
@@ -2468,7 +2472,7 @@
     </w:lvl>
   </w:abstractNum>
   <w:abstractNum w:abstractNumId="5">
-    <w:nsid w:val="7978ad3b"/>
+    <w:nsid w:val="d5b21b69"/>
     <w:multiLevelType w:val="multilevel"/>
     <w:lvl w:ilvl="0">
       <w:start w:val="3"/>
@@ -2556,7 +2560,7 @@
     </w:lvl>
   </w:abstractNum>
   <w:abstractNum w:abstractNumId="6">
-    <w:nsid w:val="dfb5d478"/>
+    <w:nsid w:val="3640726d"/>
     <w:multiLevelType w:val="multilevel"/>
     <w:lvl w:ilvl="0">
       <w:start w:val="4"/>
@@ -2644,7 +2648,7 @@
     </w:lvl>
   </w:abstractNum>
   <w:abstractNum w:abstractNumId="7">
-    <w:nsid w:val="ac9db5c8"/>
+    <w:nsid w:val="f8d3cb25"/>
     <w:multiLevelType w:val="multilevel"/>
     <w:lvl w:ilvl="0">
       <w:start w:val="5"/>
@@ -2732,7 +2736,7 @@
     </w:lvl>
   </w:abstractNum>
   <w:abstractNum w:abstractNumId="8">
-    <w:nsid w:val="7d029def"/>
+    <w:nsid w:val="5ec90b5f"/>
     <w:multiLevelType w:val="multilevel"/>
     <w:lvl w:ilvl="0">
       <w:start w:val="6"/>
@@ -2820,7 +2824,7 @@
     </w:lvl>
   </w:abstractNum>
   <w:abstractNum w:abstractNumId="9">
-    <w:nsid w:val="abd0ecfe"/>
+    <w:nsid w:val="df31fe7e"/>
     <w:multiLevelType w:val="multilevel"/>
     <w:lvl w:ilvl="0">
       <w:start w:val="7"/>
@@ -3105,6 +3109,17 @@
   <w:style w:type="paragraph" w:default="1" w:styleId="Normal">
     <w:name w:val="Normal"/>
     <w:qFormat/>
+    <w:pPr>
+      <w:spacing w:before="180" w:after="180"/>
+    </w:pPr>
+  </w:style>
+  <w:style w:type="paragraph" w:styleId="Compact">
+    <w:name w:val="Compact"/>
+    <w:basedOn w:val="Normal"/>
+    <w:qFormat/>
+    <w:pPr>
+      <w:spacing w:before="36" w:after="36"/>
+    </w:pPr>
   </w:style>
   <w:style w:type="paragraph" w:styleId="Title">
     <w:name w:val="Title"/>

</xml_diff>